<commit_message>
feat: redesigned Reviews layout, expanded Appshell, left nav restored, design theme refinement
</commit_message>
<xml_diff>
--- a/UI-UX spec.docx
+++ b/UI-UX spec.docx
@@ -73,8 +73,6 @@
       </w:r>
       <w:r>
         <w:tab/>
-      </w:r>
-      <w:r>
         <w:t>│</w:t>
       </w:r>
     </w:p>
@@ -88,8 +86,6 @@
       </w:r>
       <w:r>
         <w:tab/>
-      </w:r>
-      <w:r>
         <w:t>│</w:t>
       </w:r>
     </w:p>
@@ -109,8 +105,6 @@
       </w:r>
       <w:r>
         <w:tab/>
-      </w:r>
-      <w:r>
         <w:t>│</w:t>
       </w:r>
     </w:p>
@@ -148,8 +142,6 @@
       </w:r>
       <w:r>
         <w:tab/>
-      </w:r>
-      <w:r>
         <w:t>│</w:t>
       </w:r>
     </w:p>
@@ -172,8 +164,6 @@
       </w:r>
       <w:r>
         <w:tab/>
-      </w:r>
-      <w:r>
         <w:t>│</w:t>
       </w:r>
     </w:p>
@@ -202,8 +192,6 @@
       </w:r>
       <w:r>
         <w:tab/>
-      </w:r>
-      <w:r>
         <w:t>│</w:t>
       </w:r>
     </w:p>
@@ -226,8 +214,6 @@
       </w:r>
       <w:r>
         <w:tab/>
-      </w:r>
-      <w:r>
         <w:t>│</w:t>
       </w:r>
     </w:p>
@@ -256,8 +242,6 @@
       </w:r>
       <w:r>
         <w:tab/>
-      </w:r>
-      <w:r>
         <w:t>│</w:t>
       </w:r>
     </w:p>
@@ -304,7 +288,7 @@
       </w:pPr>
       <w:r>
         <w:pict w14:anchorId="4EA2BB94">
-          <v:rect id="_x0000_i1033" style="width:0;height:1.5pt" o:hralign="center" o:hrstd="t" o:hr="t" fillcolor="#a0a0a0" stroked="f"/>
+          <v:rect id="_x0000_i1025" style="width:0;height:1.5pt" o:hralign="center" o:hrstd="t" o:hr="t" fillcolor="#a0a0a0" stroked="f"/>
         </w:pict>
       </w:r>
     </w:p>
@@ -374,7 +358,25 @@
         <w:rPr>
           <w:rFonts w:ascii="Aptos" w:hAnsi="Aptos" w:cs="Aptos"/>
         </w:rPr>
-        <w:t xml:space="preserve"> |</w:t>
+        <w:t xml:space="preserve"> |──</w:t>
+      </w:r>
+      <w:r>
+        <w:t xml:space="preserve"> Manage Cycles</w:t>
+      </w:r>
+    </w:p>
+    <w:p>
+      <w:pPr>
+        <w:spacing w:after="0" w:line="240" w:lineRule="auto"/>
+        <w:contextualSpacing/>
+      </w:pPr>
+      <w:r>
+        <w:t xml:space="preserve">│      </w:t>
+      </w:r>
+      <w:r>
+        <w:rPr>
+          <w:rFonts w:ascii="MS Gothic" w:eastAsia="MS Gothic" w:hAnsi="MS Gothic" w:cs="MS Gothic" w:hint="eastAsia"/>
+        </w:rPr>
+        <w:t>├</w:t>
       </w:r>
       <w:r>
         <w:rPr>
@@ -383,22 +385,25 @@
         <w:t>──</w:t>
       </w:r>
       <w:r>
-        <w:t xml:space="preserve"> Manage Cycles</w:t>
-      </w:r>
-    </w:p>
-    <w:p>
-      <w:pPr>
-        <w:spacing w:after="0" w:line="240" w:lineRule="auto"/>
-        <w:contextualSpacing/>
-      </w:pPr>
-      <w:r>
-        <w:t>│</w:t>
-      </w:r>
-      <w:r>
-        <w:t xml:space="preserve"> </w:t>
-      </w:r>
-      <w:r>
-        <w:t xml:space="preserve">     </w:t>
+        <w:t xml:space="preserve"> Cycle list (Jan, Feb, Mar</w:t>
+      </w:r>
+      <w:r>
+        <w:rPr>
+          <w:rFonts w:ascii="Aptos" w:hAnsi="Aptos" w:cs="Aptos"/>
+        </w:rPr>
+        <w:t>…</w:t>
+      </w:r>
+      <w:r>
+        <w:t>)</w:t>
+      </w:r>
+    </w:p>
+    <w:p>
+      <w:pPr>
+        <w:spacing w:after="0" w:line="240" w:lineRule="auto"/>
+        <w:contextualSpacing/>
+      </w:pPr>
+      <w:r>
+        <w:t xml:space="preserve">│      </w:t>
       </w:r>
       <w:r>
         <w:rPr>
@@ -413,31 +418,40 @@
         <w:t>──</w:t>
       </w:r>
       <w:r>
-        <w:t xml:space="preserve"> Cycle list (Jan, Feb, Mar</w:t>
+        <w:t xml:space="preserve"> Selected Cycle Card</w:t>
+      </w:r>
+    </w:p>
+    <w:p>
+      <w:pPr>
+        <w:spacing w:after="0" w:line="240" w:lineRule="auto"/>
+        <w:contextualSpacing/>
+      </w:pPr>
+      <w:r>
+        <w:t xml:space="preserve">│       │     </w:t>
+      </w:r>
+      <w:r>
+        <w:rPr>
+          <w:rFonts w:ascii="MS Gothic" w:eastAsia="MS Gothic" w:hAnsi="MS Gothic" w:cs="MS Gothic" w:hint="eastAsia"/>
+        </w:rPr>
+        <w:t>├</w:t>
       </w:r>
       <w:r>
         <w:rPr>
           <w:rFonts w:ascii="Aptos" w:hAnsi="Aptos" w:cs="Aptos"/>
         </w:rPr>
-        <w:t>…</w:t>
-      </w:r>
-      <w:r>
-        <w:t>)</w:t>
-      </w:r>
-    </w:p>
-    <w:p>
-      <w:pPr>
-        <w:spacing w:after="0" w:line="240" w:lineRule="auto"/>
-        <w:contextualSpacing/>
-      </w:pPr>
-      <w:r>
-        <w:t xml:space="preserve">│ </w:t>
-      </w:r>
-      <w:r>
-        <w:t xml:space="preserve"> </w:t>
-      </w:r>
-      <w:r>
-        <w:t xml:space="preserve">    </w:t>
+        <w:t>──</w:t>
+      </w:r>
+      <w:r>
+        <w:t xml:space="preserve"> Name</w:t>
+      </w:r>
+    </w:p>
+    <w:p>
+      <w:pPr>
+        <w:spacing w:after="0" w:line="240" w:lineRule="auto"/>
+        <w:contextualSpacing/>
+      </w:pPr>
+      <w:r>
+        <w:t xml:space="preserve">│       │     </w:t>
       </w:r>
       <w:r>
         <w:rPr>
@@ -452,22 +466,16 @@
         <w:t>──</w:t>
       </w:r>
       <w:r>
-        <w:t xml:space="preserve"> Selected Cycle Card</w:t>
-      </w:r>
-    </w:p>
-    <w:p>
-      <w:pPr>
-        <w:spacing w:after="0" w:line="240" w:lineRule="auto"/>
-        <w:contextualSpacing/>
-      </w:pPr>
-      <w:r>
-        <w:t xml:space="preserve">│  </w:t>
-      </w:r>
-      <w:r>
-        <w:t xml:space="preserve">  </w:t>
-      </w:r>
-      <w:r>
-        <w:t xml:space="preserve">   │     </w:t>
+        <w:t xml:space="preserve"> Dates</w:t>
+      </w:r>
+    </w:p>
+    <w:p>
+      <w:pPr>
+        <w:spacing w:after="0" w:line="240" w:lineRule="auto"/>
+        <w:contextualSpacing/>
+      </w:pPr>
+      <w:r>
+        <w:t xml:space="preserve">│       │     </w:t>
       </w:r>
       <w:r>
         <w:rPr>
@@ -482,22 +490,25 @@
         <w:t>──</w:t>
       </w:r>
       <w:r>
-        <w:t xml:space="preserve"> Name</w:t>
-      </w:r>
-    </w:p>
-    <w:p>
-      <w:pPr>
-        <w:spacing w:after="0" w:line="240" w:lineRule="auto"/>
-        <w:contextualSpacing/>
-      </w:pPr>
-      <w:r>
-        <w:t xml:space="preserve">│    </w:t>
-      </w:r>
-      <w:r>
-        <w:t xml:space="preserve">  </w:t>
-      </w:r>
-      <w:r>
-        <w:t xml:space="preserve"> │     </w:t>
+        <w:t xml:space="preserve"> Status</w:t>
+      </w:r>
+    </w:p>
+    <w:p>
+      <w:pPr>
+        <w:spacing w:after="0" w:line="240" w:lineRule="auto"/>
+        <w:contextualSpacing/>
+      </w:pPr>
+      <w:r>
+        <w:t>│       │      └── Global Active Indicator</w:t>
+      </w:r>
+    </w:p>
+    <w:p>
+      <w:pPr>
+        <w:spacing w:after="0" w:line="240" w:lineRule="auto"/>
+        <w:contextualSpacing/>
+      </w:pPr>
+      <w:r>
+        <w:t xml:space="preserve">│       │           </w:t>
       </w:r>
       <w:r>
         <w:rPr>
@@ -512,23 +523,50 @@
         <w:t>──</w:t>
       </w:r>
       <w:r>
-        <w:t xml:space="preserve"> Dates</w:t>
-      </w:r>
-    </w:p>
-    <w:p>
-      <w:pPr>
-        <w:spacing w:after="0" w:line="240" w:lineRule="auto"/>
-        <w:contextualSpacing/>
-      </w:pPr>
-      <w:r>
-        <w:t xml:space="preserve">│     </w:t>
-      </w:r>
-      <w:r>
-        <w:t xml:space="preserve">  </w:t>
-      </w:r>
-      <w:r>
-        <w:t xml:space="preserve">│     </w:t>
-      </w:r>
+        <w:t xml:space="preserve"> "Current" badge OR</w:t>
+      </w:r>
+    </w:p>
+    <w:p>
+      <w:pPr>
+        <w:spacing w:after="0" w:line="240" w:lineRule="auto"/>
+        <w:contextualSpacing/>
+      </w:pPr>
+      <w:r>
+        <w:t>│       │            └── "Set Current Cycle" button</w:t>
+      </w:r>
+    </w:p>
+    <w:p>
+      <w:pPr>
+        <w:spacing w:after="0" w:line="240" w:lineRule="auto"/>
+        <w:contextualSpacing/>
+      </w:pPr>
+      <w:r>
+        <w:t>│       │</w:t>
+      </w:r>
+    </w:p>
+    <w:p>
+      <w:pPr>
+        <w:spacing w:after="0" w:line="240" w:lineRule="auto"/>
+        <w:contextualSpacing/>
+      </w:pPr>
+      <w:r>
+        <w:t>│       └── Cycle Configuration (rubrics, mappings)</w:t>
+      </w:r>
+    </w:p>
+    <w:p>
+      <w:pPr>
+        <w:spacing w:after="0" w:line="240" w:lineRule="auto"/>
+        <w:contextualSpacing/>
+      </w:pPr>
+      <w:r>
+        <w:t xml:space="preserve"> │</w:t>
+      </w:r>
+    </w:p>
+    <w:p>
+      <w:pPr>
+        <w:spacing w:after="0" w:line="240" w:lineRule="auto"/>
+        <w:contextualSpacing/>
+      </w:pPr>
       <w:r>
         <w:rPr>
           <w:rFonts w:ascii="MS Gothic" w:eastAsia="MS Gothic" w:hAnsi="MS Gothic" w:cs="MS Gothic" w:hint="eastAsia"/>
@@ -542,44 +580,23 @@
         <w:t>──</w:t>
       </w:r>
       <w:r>
-        <w:t xml:space="preserve"> Status</w:t>
-      </w:r>
-    </w:p>
-    <w:p>
-      <w:pPr>
-        <w:spacing w:after="0" w:line="240" w:lineRule="auto"/>
-        <w:contextualSpacing/>
-      </w:pPr>
-      <w:r>
-        <w:t xml:space="preserve">│     </w:t>
-      </w:r>
-      <w:r>
-        <w:t xml:space="preserve">  </w:t>
-      </w:r>
-      <w:r>
-        <w:t xml:space="preserve">│ </w:t>
-      </w:r>
-      <w:r>
-        <w:t xml:space="preserve"> </w:t>
-      </w:r>
-      <w:r>
-        <w:t xml:space="preserve">    └── Global Active Indicator</w:t>
-      </w:r>
-    </w:p>
-    <w:p>
-      <w:pPr>
-        <w:spacing w:after="0" w:line="240" w:lineRule="auto"/>
-        <w:contextualSpacing/>
-      </w:pPr>
-      <w:r>
-        <w:t xml:space="preserve">│     </w:t>
-      </w:r>
-      <w:r>
-        <w:t xml:space="preserve">  </w:t>
-      </w:r>
-      <w:r>
-        <w:t xml:space="preserve">│           </w:t>
-      </w:r>
+        <w:t xml:space="preserve"> Employees</w:t>
+      </w:r>
+    </w:p>
+    <w:p>
+      <w:pPr>
+        <w:spacing w:after="0" w:line="240" w:lineRule="auto"/>
+        <w:contextualSpacing/>
+      </w:pPr>
+      <w:r>
+        <w:t xml:space="preserve"> │</w:t>
+      </w:r>
+    </w:p>
+    <w:p>
+      <w:pPr>
+        <w:spacing w:after="0" w:line="240" w:lineRule="auto"/>
+        <w:contextualSpacing/>
+      </w:pPr>
       <w:r>
         <w:rPr>
           <w:rFonts w:ascii="MS Gothic" w:eastAsia="MS Gothic" w:hAnsi="MS Gothic" w:cs="MS Gothic" w:hint="eastAsia"/>
@@ -593,123 +610,6 @@
         <w:t>──</w:t>
       </w:r>
       <w:r>
-        <w:t xml:space="preserve"> "Current" badge OR</w:t>
-      </w:r>
-    </w:p>
-    <w:p>
-      <w:pPr>
-        <w:spacing w:after="0" w:line="240" w:lineRule="auto"/>
-        <w:contextualSpacing/>
-      </w:pPr>
-      <w:r>
-        <w:t xml:space="preserve">│     </w:t>
-      </w:r>
-      <w:r>
-        <w:t xml:space="preserve">  </w:t>
-      </w:r>
-      <w:r>
-        <w:t>│</w:t>
-      </w:r>
-      <w:r>
-        <w:t xml:space="preserve"> </w:t>
-      </w:r>
-      <w:r>
-        <w:t xml:space="preserve">           └── "Set Current Cycle" button</w:t>
-      </w:r>
-    </w:p>
-    <w:p>
-      <w:pPr>
-        <w:spacing w:after="0" w:line="240" w:lineRule="auto"/>
-        <w:contextualSpacing/>
-      </w:pPr>
-      <w:r>
-        <w:t xml:space="preserve">│     </w:t>
-      </w:r>
-      <w:r>
-        <w:t xml:space="preserve">  </w:t>
-      </w:r>
-      <w:r>
-        <w:t>│</w:t>
-      </w:r>
-    </w:p>
-    <w:p>
-      <w:pPr>
-        <w:spacing w:after="0" w:line="240" w:lineRule="auto"/>
-        <w:contextualSpacing/>
-      </w:pPr>
-      <w:r>
-        <w:t xml:space="preserve">│     </w:t>
-      </w:r>
-      <w:r>
-        <w:t xml:space="preserve">  </w:t>
-      </w:r>
-      <w:r>
-        <w:t>└── Cycle Configuration (rubrics, mappings)</w:t>
-      </w:r>
-    </w:p>
-    <w:p>
-      <w:pPr>
-        <w:spacing w:after="0" w:line="240" w:lineRule="auto"/>
-        <w:contextualSpacing/>
-      </w:pPr>
-      <w:r>
-        <w:t xml:space="preserve"> </w:t>
-      </w:r>
-      <w:r>
-        <w:t>│</w:t>
-      </w:r>
-    </w:p>
-    <w:p>
-      <w:pPr>
-        <w:spacing w:after="0" w:line="240" w:lineRule="auto"/>
-        <w:contextualSpacing/>
-      </w:pPr>
-      <w:r>
-        <w:rPr>
-          <w:rFonts w:ascii="MS Gothic" w:eastAsia="MS Gothic" w:hAnsi="MS Gothic" w:cs="MS Gothic" w:hint="eastAsia"/>
-        </w:rPr>
-        <w:t>├</w:t>
-      </w:r>
-      <w:r>
-        <w:rPr>
-          <w:rFonts w:ascii="Aptos" w:hAnsi="Aptos" w:cs="Aptos"/>
-        </w:rPr>
-        <w:t>──</w:t>
-      </w:r>
-      <w:r>
-        <w:t xml:space="preserve"> Employees</w:t>
-      </w:r>
-    </w:p>
-    <w:p>
-      <w:pPr>
-        <w:spacing w:after="0" w:line="240" w:lineRule="auto"/>
-        <w:contextualSpacing/>
-      </w:pPr>
-      <w:r>
-        <w:t xml:space="preserve"> </w:t>
-      </w:r>
-      <w:r>
-        <w:t>│</w:t>
-      </w:r>
-    </w:p>
-    <w:p>
-      <w:pPr>
-        <w:spacing w:after="0" w:line="240" w:lineRule="auto"/>
-        <w:contextualSpacing/>
-      </w:pPr>
-      <w:r>
-        <w:rPr>
-          <w:rFonts w:ascii="MS Gothic" w:eastAsia="MS Gothic" w:hAnsi="MS Gothic" w:cs="MS Gothic" w:hint="eastAsia"/>
-        </w:rPr>
-        <w:t>├</w:t>
-      </w:r>
-      <w:r>
-        <w:rPr>
-          <w:rFonts w:ascii="Aptos" w:hAnsi="Aptos" w:cs="Aptos"/>
-        </w:rPr>
-        <w:t>──</w:t>
-      </w:r>
-      <w:r>
         <w:t xml:space="preserve"> Reviews (admin view)</w:t>
       </w:r>
     </w:p>
@@ -719,22 +619,16 @@
         <w:contextualSpacing/>
       </w:pPr>
       <w:r>
-        <w:t xml:space="preserve"> </w:t>
-      </w:r>
-      <w:r>
-        <w:t>│</w:t>
-      </w:r>
-    </w:p>
-    <w:p>
-      <w:pPr>
-        <w:spacing w:after="0" w:line="240" w:lineRule="auto"/>
-        <w:contextualSpacing/>
-      </w:pPr>
-      <w:r>
-        <w:t xml:space="preserve"> </w:t>
-      </w:r>
-      <w:r>
-        <w:t>└── Settings (later)</w:t>
+        <w:t xml:space="preserve"> │</w:t>
+      </w:r>
+    </w:p>
+    <w:p>
+      <w:pPr>
+        <w:spacing w:after="0" w:line="240" w:lineRule="auto"/>
+        <w:contextualSpacing/>
+      </w:pPr>
+      <w:r>
+        <w:t xml:space="preserve"> └── Settings (later)</w:t>
       </w:r>
     </w:p>
     <w:p>
@@ -809,7 +703,7 @@
       </w:pPr>
       <w:r>
         <w:pict w14:anchorId="75821A12">
-          <v:rect id="_x0000_i1031" style="width:0;height:1.5pt" o:hralign="center" o:hrstd="t" o:hr="t" fillcolor="#a0a0a0" stroked="f"/>
+          <v:rect id="_x0000_i1026" style="width:0;height:1.5pt" o:hralign="center" o:hrstd="t" o:hr="t" fillcolor="#a0a0a0" stroked="f"/>
         </w:pict>
       </w:r>
     </w:p>
@@ -851,10 +745,7 @@
         <w:contextualSpacing/>
       </w:pPr>
       <w:r>
-        <w:t xml:space="preserve"> </w:t>
-      </w:r>
-      <w:r>
-        <w:t>│</w:t>
+        <w:t xml:space="preserve"> │</w:t>
       </w:r>
     </w:p>
     <w:p>
@@ -902,10 +793,7 @@
         <w:contextualSpacing/>
       </w:pPr>
       <w:r>
-        <w:t xml:space="preserve"> </w:t>
-      </w:r>
-      <w:r>
-        <w:t>│</w:t>
+        <w:t xml:space="preserve"> │</w:t>
       </w:r>
     </w:p>
     <w:p>
@@ -935,10 +823,7 @@
         <w:contextualSpacing/>
       </w:pPr>
       <w:r>
-        <w:t xml:space="preserve"> </w:t>
-      </w:r>
-      <w:r>
-        <w:t xml:space="preserve">│     </w:t>
+        <w:t xml:space="preserve"> │     </w:t>
       </w:r>
       <w:r>
         <w:rPr>
@@ -962,10 +847,7 @@
         <w:contextualSpacing/>
       </w:pPr>
       <w:r>
-        <w:t xml:space="preserve"> </w:t>
-      </w:r>
-      <w:r>
-        <w:t xml:space="preserve">│     </w:t>
+        <w:t xml:space="preserve"> │     </w:t>
       </w:r>
       <w:r>
         <w:rPr>
@@ -989,10 +871,7 @@
         <w:contextualSpacing/>
       </w:pPr>
       <w:r>
-        <w:t xml:space="preserve"> </w:t>
-      </w:r>
-      <w:r>
-        <w:t xml:space="preserve">│     </w:t>
+        <w:t xml:space="preserve"> │     </w:t>
       </w:r>
       <w:r>
         <w:rPr>
@@ -1016,10 +895,7 @@
         <w:contextualSpacing/>
       </w:pPr>
       <w:r>
-        <w:t xml:space="preserve"> </w:t>
-      </w:r>
-      <w:r>
-        <w:t xml:space="preserve">│     </w:t>
+        <w:t xml:space="preserve"> │     </w:t>
       </w:r>
       <w:r>
         <w:rPr>
@@ -1043,49 +919,34 @@
         <w:contextualSpacing/>
       </w:pPr>
       <w:r>
-        <w:t xml:space="preserve"> </w:t>
-      </w:r>
-      <w:r>
-        <w:t>│     └── CTA: Open Review</w:t>
-      </w:r>
-    </w:p>
-    <w:p>
-      <w:pPr>
-        <w:spacing w:after="0" w:line="240" w:lineRule="auto"/>
-        <w:contextualSpacing/>
-      </w:pPr>
-      <w:r>
-        <w:t xml:space="preserve"> </w:t>
-      </w:r>
-      <w:r>
-        <w:t>│</w:t>
-      </w:r>
-    </w:p>
-    <w:p>
-      <w:pPr>
-        <w:spacing w:after="0" w:line="240" w:lineRule="auto"/>
-        <w:contextualSpacing/>
-      </w:pPr>
-      <w:r>
-        <w:t xml:space="preserve"> </w:t>
-      </w:r>
-      <w:r>
-        <w:t>└── Empty State</w:t>
-      </w:r>
-    </w:p>
-    <w:p>
-      <w:pPr>
-        <w:spacing w:after="0" w:line="240" w:lineRule="auto"/>
-        <w:contextualSpacing/>
-      </w:pPr>
-      <w:r>
-        <w:t xml:space="preserve"> </w:t>
-      </w:r>
-      <w:r>
-        <w:t xml:space="preserve">          </w:t>
-      </w:r>
-      <w:r>
-        <w:t xml:space="preserve">     “No reviews assigned for this cycle”</w:t>
+        <w:t xml:space="preserve"> │     └── CTA: Open Review</w:t>
+      </w:r>
+    </w:p>
+    <w:p>
+      <w:pPr>
+        <w:spacing w:after="0" w:line="240" w:lineRule="auto"/>
+        <w:contextualSpacing/>
+      </w:pPr>
+      <w:r>
+        <w:t xml:space="preserve"> │</w:t>
+      </w:r>
+    </w:p>
+    <w:p>
+      <w:pPr>
+        <w:spacing w:after="0" w:line="240" w:lineRule="auto"/>
+        <w:contextualSpacing/>
+      </w:pPr>
+      <w:r>
+        <w:t xml:space="preserve"> └── Empty State</w:t>
+      </w:r>
+    </w:p>
+    <w:p>
+      <w:pPr>
+        <w:spacing w:after="0" w:line="240" w:lineRule="auto"/>
+        <w:contextualSpacing/>
+      </w:pPr>
+      <w:r>
+        <w:t xml:space="preserve">                “No reviews assigned for this cycle”</w:t>
       </w:r>
     </w:p>
     <w:p>
@@ -1152,7 +1013,7 @@
       </w:r>
       <w:r>
         <w:pict w14:anchorId="6CFE00D7">
-          <v:rect id="_x0000_i3498" style="width:0;height:1.5pt" o:hralign="center" o:hrstd="t" o:hr="t" fillcolor="#a0a0a0" stroked="f"/>
+          <v:rect id="_x0000_i1027" style="width:0;height:1.5pt" o:hralign="center" o:hrstd="t" o:hr="t" fillcolor="#a0a0a0" stroked="f"/>
         </w:pict>
       </w:r>
     </w:p>
@@ -1445,21 +1306,7 @@
         <w:rPr>
           <w:rFonts w:ascii="Segoe UI Emoji" w:hAnsi="Segoe UI Emoji" w:cs="Segoe UI Emoji"/>
         </w:rPr>
-        <w:t xml:space="preserve"> Input (</w:t>
-      </w:r>
-      <w:proofErr w:type="spellStart"/>
-      <w:r>
-        <w:rPr>
-          <w:rFonts w:ascii="Segoe UI Emoji" w:hAnsi="Segoe UI Emoji" w:cs="Segoe UI Emoji"/>
-        </w:rPr>
-        <w:t>textarea</w:t>
-      </w:r>
-      <w:proofErr w:type="spellEnd"/>
-      <w:r>
-        <w:rPr>
-          <w:rFonts w:ascii="Segoe UI Emoji" w:hAnsi="Segoe UI Emoji" w:cs="Segoe UI Emoji"/>
-        </w:rPr>
-        <w:t>, rating, etc.)</w:t>
+        <w:t xml:space="preserve"> Input (textarea, rating, etc.)</w:t>
       </w:r>
     </w:p>
     <w:p>
@@ -1596,7 +1443,7 @@
       </w:pPr>
       <w:r>
         <w:pict w14:anchorId="4BBF4E1F">
-          <v:rect id="_x0000_i3506" style="width:0;height:1.5pt" o:hralign="center" o:hrstd="t" o:hr="t" fillcolor="#a0a0a0" stroked="f"/>
+          <v:rect id="_x0000_i1028" style="width:0;height:1.5pt" o:hralign="center" o:hrstd="t" o:hr="t" fillcolor="#a0a0a0" stroked="f"/>
         </w:pict>
       </w:r>
     </w:p>
@@ -1699,6 +1546,61 @@
           <w:bCs/>
         </w:rPr>
       </w:pPr>
+      <w:r>
+        <w:rPr>
+          <w:b/>
+          <w:bCs/>
+        </w:rPr>
+        <w:t xml:space="preserve">Color and layout theme- </w:t>
+      </w:r>
+      <w:r>
+        <w:rPr>
+          <w:b/>
+          <w:bCs/>
+        </w:rPr>
+        <w:br/>
+      </w:r>
+      <w:r>
+        <w:rPr>
+          <w:b/>
+          <w:bCs/>
+        </w:rPr>
+        <w:drawing>
+          <wp:inline distT="0" distB="0" distL="0" distR="0" wp14:anchorId="714E607C" wp14:editId="424A6431">
+            <wp:extent cx="5943600" cy="3962400"/>
+            <wp:effectExtent l="0" t="0" r="0" b="0"/>
+            <wp:docPr id="1566912961" name="Picture 1"/>
+            <wp:cNvGraphicFramePr>
+              <a:graphicFrameLocks xmlns:a="http://schemas.openxmlformats.org/drawingml/2006/main" noChangeAspect="1"/>
+            </wp:cNvGraphicFramePr>
+            <a:graphic xmlns:a="http://schemas.openxmlformats.org/drawingml/2006/main">
+              <a:graphicData uri="http://schemas.openxmlformats.org/drawingml/2006/picture">
+                <pic:pic xmlns:pic="http://schemas.openxmlformats.org/drawingml/2006/picture">
+                  <pic:nvPicPr>
+                    <pic:cNvPr id="1566912961" name=""/>
+                    <pic:cNvPicPr/>
+                  </pic:nvPicPr>
+                  <pic:blipFill>
+                    <a:blip r:embed="rId6"/>
+                    <a:stretch>
+                      <a:fillRect/>
+                    </a:stretch>
+                  </pic:blipFill>
+                  <pic:spPr>
+                    <a:xfrm>
+                      <a:off x="0" y="0"/>
+                      <a:ext cx="5943600" cy="3962400"/>
+                    </a:xfrm>
+                    <a:prstGeom prst="rect">
+                      <a:avLst/>
+                    </a:prstGeom>
+                  </pic:spPr>
+                </pic:pic>
+              </a:graphicData>
+            </a:graphic>
+          </wp:inline>
+        </w:drawing>
+      </w:r>
     </w:p>
     <w:p/>
     <w:sectPr>
@@ -2773,6 +2675,7 @@
   <w:style w:type="character" w:default="1" w:styleId="DefaultParagraphFont">
     <w:name w:val="Default Paragraph Font"/>
     <w:uiPriority w:val="1"/>
+    <w:semiHidden/>
     <w:unhideWhenUsed/>
   </w:style>
   <w:style w:type="table" w:default="1" w:styleId="TableNormal">

</xml_diff>